<commit_message>
Organizando arquivos e subindo APIs
</commit_message>
<xml_diff>
--- a/Documentação/Manual_de_instalacao.docx
+++ b/Documentação/Manual_de_instalacao.docx
@@ -4047,377 +4047,6 @@
           </wp:inline>
         </w:drawing>
       </w:r>
-    </w:p>
-    <w:p>
-      <w:pPr>
-        <w:spacing w:line="259" w:lineRule="auto"/>
-        <w:jc w:val="left"/>
-        <w:rPr>
-          <w:rFonts w:ascii="Montserrat" w:hAnsi="Montserrat"/>
-        </w:rPr>
-      </w:pPr>
-    </w:p>
-    <w:p>
-      <w:pPr>
-        <w:spacing w:line="259" w:lineRule="auto"/>
-        <w:jc w:val="center"/>
-        <w:rPr>
-          <w:rFonts w:ascii="Montserrat" w:hAnsi="Montserrat"/>
-        </w:rPr>
-      </w:pPr>
-      <w:r>
-        <w:rPr>
-          <w:rFonts w:ascii="Montserrat" w:hAnsi="Montserrat"/>
-        </w:rPr>
-        <w:t xml:space="preserve">Novos Cadastros, após </w:t>
-      </w:r>
-      <w:r>
-        <w:rPr>
-          <w:rFonts w:ascii="Montserrat" w:hAnsi="Montserrat"/>
-        </w:rPr>
-        <w:t>o cadastro inicial no dashboard:</w:t>
-      </w:r>
-    </w:p>
-    <w:p>
-      <w:pPr>
-        <w:spacing w:line="259" w:lineRule="auto"/>
-        <w:jc w:val="center"/>
-        <w:rPr>
-          <w:rFonts w:ascii="Montserrat" w:hAnsi="Montserrat"/>
-        </w:rPr>
-      </w:pPr>
-    </w:p>
-    <w:p>
-      <w:pPr>
-        <w:spacing w:line="259" w:lineRule="auto"/>
-        <w:jc w:val="left"/>
-        <w:rPr>
-          <w:rFonts w:ascii="Montserrat" w:hAnsi="Montserrat"/>
-        </w:rPr>
-      </w:pPr>
-      <w:r>
-        <w:rPr>
-          <w:rFonts w:ascii="Montserrat" w:hAnsi="Montserrat"/>
-        </w:rPr>
-        <w:t>1° Passo: Selecione a opção “Empresa já cadastra?” para ir direto para o cadastro de usuário.</w:t>
-      </w:r>
-    </w:p>
-    <w:p>
-      <w:pPr>
-        <w:spacing w:line="259" w:lineRule="auto"/>
-        <w:jc w:val="left"/>
-        <w:rPr>
-          <w:rFonts w:ascii="Montserrat" w:hAnsi="Montserrat"/>
-        </w:rPr>
-      </w:pPr>
-      <w:r>
-        <w:rPr>
-          <w:noProof/>
-        </w:rPr>
-        <mc:AlternateContent>
-          <mc:Choice Requires="wps">
-            <w:drawing>
-              <wp:anchor distT="0" distB="0" distL="114300" distR="114300" simplePos="0" relativeHeight="251678720" behindDoc="0" locked="0" layoutInCell="1" allowOverlap="1" wp14:anchorId="5202B030" wp14:editId="6037893F">
-                <wp:simplePos x="0" y="0"/>
-                <wp:positionH relativeFrom="margin">
-                  <wp:posOffset>2673985</wp:posOffset>
-                </wp:positionH>
-                <wp:positionV relativeFrom="paragraph">
-                  <wp:posOffset>2791460</wp:posOffset>
-                </wp:positionV>
-                <wp:extent cx="990600" cy="219075"/>
-                <wp:effectExtent l="0" t="0" r="19050" b="28575"/>
-                <wp:wrapNone/>
-                <wp:docPr id="35" name="Retângulo 35"/>
-                <wp:cNvGraphicFramePr/>
-                <a:graphic xmlns:a="http://schemas.openxmlformats.org/drawingml/2006/main">
-                  <a:graphicData uri="http://schemas.microsoft.com/office/word/2010/wordprocessingShape">
-                    <wps:wsp>
-                      <wps:cNvSpPr/>
-                      <wps:spPr>
-                        <a:xfrm>
-                          <a:off x="0" y="0"/>
-                          <a:ext cx="990600" cy="219075"/>
-                        </a:xfrm>
-                        <a:prstGeom prst="rect">
-                          <a:avLst/>
-                        </a:prstGeom>
-                        <a:noFill/>
-                        <a:ln>
-                          <a:solidFill>
-                            <a:srgbClr val="FF0000"/>
-                          </a:solidFill>
-                        </a:ln>
-                      </wps:spPr>
-                      <wps:style>
-                        <a:lnRef idx="2">
-                          <a:schemeClr val="accent1">
-                            <a:shade val="50000"/>
-                          </a:schemeClr>
-                        </a:lnRef>
-                        <a:fillRef idx="1">
-                          <a:schemeClr val="accent1"/>
-                        </a:fillRef>
-                        <a:effectRef idx="0">
-                          <a:schemeClr val="accent1"/>
-                        </a:effectRef>
-                        <a:fontRef idx="minor">
-                          <a:schemeClr val="lt1"/>
-                        </a:fontRef>
-                      </wps:style>
-                      <wps:bodyPr rot="0" spcFirstLastPara="0" vertOverflow="overflow" horzOverflow="overflow" vert="horz" wrap="square" lIns="91440" tIns="45720" rIns="91440" bIns="45720" numCol="1" spcCol="0" rtlCol="0" fromWordArt="0" anchor="ctr" anchorCtr="0" forceAA="0" compatLnSpc="1">
-                        <a:prstTxWarp prst="textNoShape">
-                          <a:avLst/>
-                        </a:prstTxWarp>
-                        <a:noAutofit/>
-                      </wps:bodyPr>
-                    </wps:wsp>
-                  </a:graphicData>
-                </a:graphic>
-                <wp14:sizeRelH relativeFrom="margin">
-                  <wp14:pctWidth>0</wp14:pctWidth>
-                </wp14:sizeRelH>
-                <wp14:sizeRelV relativeFrom="margin">
-                  <wp14:pctHeight>0</wp14:pctHeight>
-                </wp14:sizeRelV>
-              </wp:anchor>
-            </w:drawing>
-          </mc:Choice>
-          <mc:Fallback>
-            <w:pict>
-              <v:rect w14:anchorId="4C8338D9" id="Retângulo 35" o:spid="_x0000_s1026" style="position:absolute;margin-left:210.55pt;margin-top:219.8pt;width:78pt;height:17.25pt;z-index:251678720;visibility:visible;mso-wrap-style:square;mso-width-percent:0;mso-height-percent:0;mso-wrap-distance-left:9pt;mso-wrap-distance-top:0;mso-wrap-distance-right:9pt;mso-wrap-distance-bottom:0;mso-position-horizontal:absolute;mso-position-horizontal-relative:margin;mso-position-vertical:absolute;mso-position-vertical-relative:text;mso-width-percent:0;mso-height-percent:0;mso-width-relative:margin;mso-height-relative:margin;v-text-anchor:middle" o:gfxdata="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" filled="f" strokecolor="red" strokeweight="1pt">
-                <w10:wrap anchorx="margin"/>
-              </v:rect>
-            </w:pict>
-          </mc:Fallback>
-        </mc:AlternateContent>
-      </w:r>
-      <w:r>
-        <w:rPr>
-          <w:noProof/>
-        </w:rPr>
-        <w:drawing>
-          <wp:inline distT="0" distB="0" distL="0" distR="0" wp14:anchorId="73225AA8" wp14:editId="7CEA4308">
-            <wp:extent cx="6336030" cy="3564255"/>
-            <wp:effectExtent l="0" t="0" r="7620" b="0"/>
-            <wp:docPr id="34" name="Imagem 34"/>
-            <wp:cNvGraphicFramePr>
-              <a:graphicFrameLocks xmlns:a="http://schemas.openxmlformats.org/drawingml/2006/main" noChangeAspect="1"/>
-            </wp:cNvGraphicFramePr>
-            <a:graphic xmlns:a="http://schemas.openxmlformats.org/drawingml/2006/main">
-              <a:graphicData uri="http://schemas.openxmlformats.org/drawingml/2006/picture">
-                <pic:pic xmlns:pic="http://schemas.openxmlformats.org/drawingml/2006/picture">
-                  <pic:nvPicPr>
-                    <pic:cNvPr id="1" name=""/>
-                    <pic:cNvPicPr/>
-                  </pic:nvPicPr>
-                  <pic:blipFill>
-                    <a:blip r:embed="rId37">
-                      <a:extLst>
-                        <a:ext uri="{BEBA8EAE-BF5A-486C-A8C5-ECC9F3942E4B}">
-                          <a14:imgProps xmlns:a14="http://schemas.microsoft.com/office/drawing/2010/main">
-                            <a14:imgLayer r:embed="rId38">
-                              <a14:imgEffect>
-                                <a14:saturation sat="0"/>
-                              </a14:imgEffect>
-                            </a14:imgLayer>
-                          </a14:imgProps>
-                        </a:ext>
-                      </a:extLst>
-                    </a:blip>
-                    <a:stretch>
-                      <a:fillRect/>
-                    </a:stretch>
-                  </pic:blipFill>
-                  <pic:spPr>
-                    <a:xfrm>
-                      <a:off x="0" y="0"/>
-                      <a:ext cx="6336030" cy="3564255"/>
-                    </a:xfrm>
-                    <a:prstGeom prst="rect">
-                      <a:avLst/>
-                    </a:prstGeom>
-                  </pic:spPr>
-                </pic:pic>
-              </a:graphicData>
-            </a:graphic>
-          </wp:inline>
-        </w:drawing>
-      </w:r>
-    </w:p>
-    <w:p>
-      <w:pPr>
-        <w:spacing w:line="259" w:lineRule="auto"/>
-        <w:jc w:val="center"/>
-        <w:rPr>
-          <w:rFonts w:ascii="Montserrat" w:hAnsi="Montserrat"/>
-        </w:rPr>
-      </w:pPr>
-    </w:p>
-    <w:p>
-      <w:pPr>
-        <w:spacing w:line="259" w:lineRule="auto"/>
-        <w:jc w:val="left"/>
-        <w:rPr>
-          <w:rFonts w:ascii="Montserrat" w:hAnsi="Montserrat"/>
-        </w:rPr>
-      </w:pPr>
-      <w:r>
-        <w:rPr>
-          <w:rFonts w:ascii="Montserrat" w:hAnsi="Montserrat"/>
-        </w:rPr>
-        <w:t>2° Passo: Preencha as informações do cadastro de usuário de acordo com os dados cadastrados no Dashboard.</w:t>
-      </w:r>
-    </w:p>
-    <w:p>
-      <w:pPr>
-        <w:spacing w:line="259" w:lineRule="auto"/>
-        <w:jc w:val="left"/>
-      </w:pPr>
-      <w:r>
-        <w:rPr>
-          <w:noProof/>
-        </w:rPr>
-        <w:lastRenderedPageBreak/>
-        <w:drawing>
-          <wp:inline distT="0" distB="0" distL="0" distR="0" wp14:anchorId="626C3472" wp14:editId="6C24DCD7">
-            <wp:extent cx="6336030" cy="3564255"/>
-            <wp:effectExtent l="0" t="0" r="7620" b="0"/>
-            <wp:docPr id="36" name="Imagem 36"/>
-            <wp:cNvGraphicFramePr>
-              <a:graphicFrameLocks xmlns:a="http://schemas.openxmlformats.org/drawingml/2006/main" noChangeAspect="1"/>
-            </wp:cNvGraphicFramePr>
-            <a:graphic xmlns:a="http://schemas.openxmlformats.org/drawingml/2006/main">
-              <a:graphicData uri="http://schemas.openxmlformats.org/drawingml/2006/picture">
-                <pic:pic xmlns:pic="http://schemas.openxmlformats.org/drawingml/2006/picture">
-                  <pic:nvPicPr>
-                    <pic:cNvPr id="1" name=""/>
-                    <pic:cNvPicPr/>
-                  </pic:nvPicPr>
-                  <pic:blipFill>
-                    <a:blip r:embed="rId39">
-                      <a:extLst>
-                        <a:ext uri="{BEBA8EAE-BF5A-486C-A8C5-ECC9F3942E4B}">
-                          <a14:imgProps xmlns:a14="http://schemas.microsoft.com/office/drawing/2010/main">
-                            <a14:imgLayer r:embed="rId40">
-                              <a14:imgEffect>
-                                <a14:saturation sat="0"/>
-                              </a14:imgEffect>
-                            </a14:imgLayer>
-                          </a14:imgProps>
-                        </a:ext>
-                      </a:extLst>
-                    </a:blip>
-                    <a:stretch>
-                      <a:fillRect/>
-                    </a:stretch>
-                  </pic:blipFill>
-                  <pic:spPr>
-                    <a:xfrm>
-                      <a:off x="0" y="0"/>
-                      <a:ext cx="6336030" cy="3564255"/>
-                    </a:xfrm>
-                    <a:prstGeom prst="rect">
-                      <a:avLst/>
-                    </a:prstGeom>
-                  </pic:spPr>
-                </pic:pic>
-              </a:graphicData>
-            </a:graphic>
-          </wp:inline>
-        </w:drawing>
-      </w:r>
-    </w:p>
-    <w:p>
-      <w:pPr>
-        <w:spacing w:line="259" w:lineRule="auto"/>
-        <w:jc w:val="left"/>
-      </w:pPr>
-    </w:p>
-    <w:p>
-      <w:pPr>
-        <w:spacing w:line="259" w:lineRule="auto"/>
-        <w:jc w:val="left"/>
-        <w:rPr>
-          <w:rFonts w:ascii="Montserrat" w:hAnsi="Montserrat"/>
-        </w:rPr>
-      </w:pPr>
-      <w:r>
-        <w:rPr>
-          <w:rFonts w:ascii="Montserrat" w:hAnsi="Montserrat"/>
-        </w:rPr>
-        <w:t>3° Passo: Faça o Login com as informações cadastradas anteriormente</w:t>
-      </w:r>
-    </w:p>
-    <w:p>
-      <w:pPr>
-        <w:spacing w:line="259" w:lineRule="auto"/>
-        <w:jc w:val="left"/>
-        <w:rPr>
-          <w:rFonts w:ascii="Montserrat" w:hAnsi="Montserrat"/>
-        </w:rPr>
-      </w:pPr>
-      <w:r>
-        <w:rPr>
-          <w:noProof/>
-        </w:rPr>
-        <w:drawing>
-          <wp:inline distT="0" distB="0" distL="0" distR="0" wp14:anchorId="5D3925BB" wp14:editId="74695A10">
-            <wp:extent cx="6336030" cy="3564255"/>
-            <wp:effectExtent l="0" t="0" r="7620" b="0"/>
-            <wp:docPr id="37" name="Imagem 37"/>
-            <wp:cNvGraphicFramePr>
-              <a:graphicFrameLocks xmlns:a="http://schemas.openxmlformats.org/drawingml/2006/main" noChangeAspect="1"/>
-            </wp:cNvGraphicFramePr>
-            <a:graphic xmlns:a="http://schemas.openxmlformats.org/drawingml/2006/main">
-              <a:graphicData uri="http://schemas.openxmlformats.org/drawingml/2006/picture">
-                <pic:pic xmlns:pic="http://schemas.openxmlformats.org/drawingml/2006/picture">
-                  <pic:nvPicPr>
-                    <pic:cNvPr id="1" name=""/>
-                    <pic:cNvPicPr/>
-                  </pic:nvPicPr>
-                  <pic:blipFill>
-                    <a:blip r:embed="rId41">
-                      <a:extLst>
-                        <a:ext uri="{BEBA8EAE-BF5A-486C-A8C5-ECC9F3942E4B}">
-                          <a14:imgProps xmlns:a14="http://schemas.microsoft.com/office/drawing/2010/main">
-                            <a14:imgLayer r:embed="rId42">
-                              <a14:imgEffect>
-                                <a14:saturation sat="0"/>
-                              </a14:imgEffect>
-                            </a14:imgLayer>
-                          </a14:imgProps>
-                        </a:ext>
-                      </a:extLst>
-                    </a:blip>
-                    <a:stretch>
-                      <a:fillRect/>
-                    </a:stretch>
-                  </pic:blipFill>
-                  <pic:spPr>
-                    <a:xfrm>
-                      <a:off x="0" y="0"/>
-                      <a:ext cx="6336030" cy="3564255"/>
-                    </a:xfrm>
-                    <a:prstGeom prst="rect">
-                      <a:avLst/>
-                    </a:prstGeom>
-                  </pic:spPr>
-                </pic:pic>
-              </a:graphicData>
-            </a:graphic>
-          </wp:inline>
-        </w:drawing>
-      </w:r>
-    </w:p>
-    <w:p>
-      <w:pPr>
-        <w:spacing w:line="259" w:lineRule="auto"/>
-        <w:jc w:val="left"/>
-        <w:rPr>
-          <w:rFonts w:ascii="Montserrat" w:hAnsi="Montserrat"/>
-        </w:rPr>
-      </w:pPr>
     </w:p>
     <w:sectPr>
       <w:pgSz w:w="11906" w:h="16838"/>
@@ -6101,6 +5730,12 @@
 </file>
 
 <file path=customXml/item1.xml><?xml version="1.0" encoding="utf-8"?>
+<p:properties xmlns:p="http://schemas.microsoft.com/office/2006/metadata/properties" xmlns:xsi="http://www.w3.org/2001/XMLSchema-instance" xmlns:pc="http://schemas.microsoft.com/office/infopath/2007/PartnerControls">
+  <documentManagement/>
+</p:properties>
+</file>
+
+<file path=customXml/item2.xml><?xml version="1.0" encoding="utf-8"?>
 <?mso-contentType ?>
 <FormTemplates xmlns="http://schemas.microsoft.com/sharepoint/v3/contenttype/forms">
   <Display>DocumentLibraryForm</Display>
@@ -6109,7 +5744,7 @@
 </FormTemplates>
 </file>
 
-<file path=customXml/item2.xml><?xml version="1.0" encoding="utf-8"?>
+<file path=customXml/item3.xml><?xml version="1.0" encoding="utf-8"?>
 <ct:contentTypeSchema xmlns:ct="http://schemas.microsoft.com/office/2006/metadata/contentType" xmlns:ma="http://schemas.microsoft.com/office/2006/metadata/properties/metaAttributes" ct:_="" ma:_="" ma:contentTypeName="Document" ma:contentTypeID="0x010100B150CD33C169814D9686785062DAD263" ma:contentTypeVersion="11" ma:contentTypeDescription="Create a new document." ma:contentTypeScope="" ma:versionID="d2712064f7035848a1635421a34af54d">
   <xsd:schema xmlns:xsd="http://www.w3.org/2001/XMLSchema" xmlns:xs="http://www.w3.org/2001/XMLSchema" xmlns:p="http://schemas.microsoft.com/office/2006/metadata/properties" xmlns:ns3="eab70ac0-e956-4024-b118-355d418b3177" xmlns:ns4="38d33cb1-a6bb-47e4-aadf-cfc041c85608" targetNamespace="http://schemas.microsoft.com/office/2006/metadata/properties" ma:root="true" ma:fieldsID="d1c7a8f7826aa0aaa58518d3ae13fb6a" ns3:_="" ns4:_="">
     <xsd:import namespace="eab70ac0-e956-4024-b118-355d418b3177"/>
@@ -6320,13 +5955,16 @@
 </ct:contentTypeSchema>
 </file>
 
-<file path=customXml/item3.xml><?xml version="1.0" encoding="utf-8"?>
-<p:properties xmlns:p="http://schemas.microsoft.com/office/2006/metadata/properties" xmlns:xsi="http://www.w3.org/2001/XMLSchema-instance" xmlns:pc="http://schemas.microsoft.com/office/infopath/2007/PartnerControls">
-  <documentManagement/>
-</p:properties>
+<file path=customXml/itemProps1.xml><?xml version="1.0" encoding="utf-8"?>
+<ds:datastoreItem xmlns:ds="http://schemas.openxmlformats.org/officeDocument/2006/customXml" ds:itemID="{03940BAE-CD28-4F4A-8507-049A03CF27A9}">
+  <ds:schemaRefs>
+    <ds:schemaRef ds:uri="http://schemas.microsoft.com/office/2006/metadata/properties"/>
+    <ds:schemaRef ds:uri="http://schemas.microsoft.com/office/infopath/2007/PartnerControls"/>
+  </ds:schemaRefs>
+</ds:datastoreItem>
 </file>
 
-<file path=customXml/itemProps1.xml><?xml version="1.0" encoding="utf-8"?>
+<file path=customXml/itemProps2.xml><?xml version="1.0" encoding="utf-8"?>
 <ds:datastoreItem xmlns:ds="http://schemas.openxmlformats.org/officeDocument/2006/customXml" ds:itemID="{FBFBB950-CA0B-4B9C-9336-5027591D4029}">
   <ds:schemaRefs>
     <ds:schemaRef ds:uri="http://schemas.microsoft.com/sharepoint/v3/contenttype/forms"/>
@@ -6334,7 +5972,7 @@
 </ds:datastoreItem>
 </file>
 
-<file path=customXml/itemProps2.xml><?xml version="1.0" encoding="utf-8"?>
+<file path=customXml/itemProps3.xml><?xml version="1.0" encoding="utf-8"?>
 <ds:datastoreItem xmlns:ds="http://schemas.openxmlformats.org/officeDocument/2006/customXml" ds:itemID="{774D3C63-223C-43A4-82A6-39A98A565F22}">
   <ds:schemaRefs>
     <ds:schemaRef ds:uri="http://schemas.microsoft.com/office/2006/metadata/contentType"/>
@@ -6351,13 +5989,4 @@
     <ds:schemaRef ds:uri="http://schemas.microsoft.com/internal/obd"/>
   </ds:schemaRefs>
 </ds:datastoreItem>
-</file>
-
-<file path=customXml/itemProps3.xml><?xml version="1.0" encoding="utf-8"?>
-<ds:datastoreItem xmlns:ds="http://schemas.openxmlformats.org/officeDocument/2006/customXml" ds:itemID="{03940BAE-CD28-4F4A-8507-049A03CF27A9}">
-  <ds:schemaRefs>
-    <ds:schemaRef ds:uri="http://schemas.microsoft.com/office/2006/metadata/properties"/>
-    <ds:schemaRef ds:uri="http://schemas.microsoft.com/office/infopath/2007/PartnerControls"/>
-  </ds:schemaRefs>
-</ds:datastoreItem>
 </file>
</xml_diff>

<commit_message>
Subindo alterações na Documentação
</commit_message>
<xml_diff>
--- a/Documentação/Manual_de_instalacao.docx
+++ b/Documentação/Manual_de_instalacao.docx
@@ -98,7 +98,6 @@
           <w:szCs w:val="28"/>
         </w:rPr>
       </w:pPr>
-      <w:proofErr w:type="spellStart"/>
       <w:r>
         <w:rPr>
           <w:rFonts w:ascii="Montserrat" w:hAnsi="Montserrat"/>
@@ -110,7 +109,6 @@
         </w:rPr>
         <w:t>Envsafe</w:t>
       </w:r>
-      <w:proofErr w:type="spellEnd"/>
       <w:r>
         <w:rPr>
           <w:rFonts w:ascii="Montserrat" w:hAnsi="Montserrat"/>
@@ -1597,21 +1595,7 @@
         <w:rPr>
           <w:rFonts w:ascii="Montserrat" w:hAnsi="Montserrat"/>
         </w:rPr>
-        <w:t xml:space="preserve">o </w:t>
-      </w:r>
-      <w:proofErr w:type="spellStart"/>
-      <w:r>
-        <w:rPr>
-          <w:rFonts w:ascii="Montserrat" w:hAnsi="Montserrat"/>
-        </w:rPr>
-        <w:t>vcc</w:t>
-      </w:r>
-      <w:proofErr w:type="spellEnd"/>
-      <w:r>
-        <w:rPr>
-          <w:rFonts w:ascii="Montserrat" w:hAnsi="Montserrat"/>
-        </w:rPr>
-        <w:t xml:space="preserve"> do</w:t>
+        <w:t>o vcc do</w:t>
       </w:r>
       <w:r>
         <w:rPr>
@@ -1882,14 +1866,7 @@
         <w:rPr>
           <w:rFonts w:ascii="Montserrat" w:hAnsi="Montserrat"/>
         </w:rPr>
-        <w:t>-</w:t>
-      </w:r>
-      <w:proofErr w:type="gramStart"/>
-      <w:r>
-        <w:rPr>
-          <w:rFonts w:ascii="Montserrat" w:hAnsi="Montserrat"/>
-        </w:rPr>
-        <w:t>F</w:t>
+        <w:t>-F</w:t>
       </w:r>
       <w:r>
         <w:rPr>
@@ -1907,14 +1884,7 @@
         <w:rPr>
           <w:rFonts w:ascii="Montserrat" w:hAnsi="Montserrat"/>
         </w:rPr>
-        <w:t>(</w:t>
-      </w:r>
-      <w:proofErr w:type="gramEnd"/>
-      <w:r>
-        <w:rPr>
-          <w:rFonts w:ascii="Montserrat" w:hAnsi="Montserrat"/>
-        </w:rPr>
-        <w:t>ESP-8266) (item B), o lado fêmea no resistor (item D) e conecte a outra ponta do resistor (item D) no pino 4 do Arduino (item A);</w:t>
+        <w:t>(ESP-8266) (item B), o lado fêmea no resistor (item D) e conecte a outra ponta do resistor (item D) no pino 4 do Arduino (item A);</w:t>
       </w:r>
     </w:p>
     <w:p>
@@ -2316,21 +2286,7 @@
         <w:rPr>
           <w:rFonts w:ascii="Montserrat" w:hAnsi="Montserrat"/>
         </w:rPr>
-        <w:t xml:space="preserve"> e o lado macho </w:t>
-      </w:r>
-      <w:proofErr w:type="gramStart"/>
-      <w:r>
-        <w:rPr>
-          <w:rFonts w:ascii="Montserrat" w:hAnsi="Montserrat"/>
-        </w:rPr>
-        <w:t>no 3.3 volts</w:t>
-      </w:r>
-      <w:proofErr w:type="gramEnd"/>
-      <w:r>
-        <w:rPr>
-          <w:rFonts w:ascii="Montserrat" w:hAnsi="Montserrat"/>
-        </w:rPr>
-        <w:t xml:space="preserve"> do Arduino (item A);</w:t>
+        <w:t xml:space="preserve"> e o lado macho no 3.3 volts do Arduino (item A);</w:t>
       </w:r>
     </w:p>
     <w:p>
@@ -2600,25 +2556,6 @@
     <w:p>
       <w:pPr>
         <w:spacing w:line="259" w:lineRule="auto"/>
-        <w:jc w:val="center"/>
-        <w:rPr>
-          <w:rFonts w:ascii="Montserrat" w:hAnsi="Montserrat"/>
-          <w:sz w:val="28"/>
-          <w:szCs w:val="24"/>
-        </w:rPr>
-      </w:pPr>
-      <w:r>
-        <w:rPr>
-          <w:rFonts w:ascii="Montserrat" w:hAnsi="Montserrat"/>
-          <w:sz w:val="28"/>
-          <w:szCs w:val="24"/>
-        </w:rPr>
-        <w:t>Primeiro Cadastro:</w:t>
-      </w:r>
-    </w:p>
-    <w:p>
-      <w:pPr>
-        <w:spacing w:line="259" w:lineRule="auto"/>
         <w:jc w:val="left"/>
         <w:rPr>
           <w:rFonts w:ascii="Montserrat" w:hAnsi="Montserrat"/>
@@ -2798,7 +2735,6 @@
         <w:rPr>
           <w:rFonts w:ascii="Montserrat" w:hAnsi="Montserrat"/>
         </w:rPr>
-        <w:lastRenderedPageBreak/>
         <w:t>3° Passo: Faça o Login com as informações cadastradas anteriormente</w:t>
       </w:r>
     </w:p>
@@ -2814,6 +2750,7 @@
         <w:rPr>
           <w:noProof/>
         </w:rPr>
+        <w:lastRenderedPageBreak/>
         <w:drawing>
           <wp:inline distT="0" distB="0" distL="0" distR="0" wp14:anchorId="1114FF65" wp14:editId="301629DF">
             <wp:extent cx="6336030" cy="3564255"/>
@@ -2897,25 +2834,17 @@
         </w:rPr>
         <w:t xml:space="preserve">o menu </w:t>
       </w:r>
-      <w:proofErr w:type="spellStart"/>
-      <w:r>
-        <w:rPr>
-          <w:rFonts w:ascii="Montserrat" w:hAnsi="Montserrat"/>
-        </w:rPr>
-        <w:t>a</w:t>
-      </w:r>
-      <w:proofErr w:type="spellEnd"/>
-      <w:r>
-        <w:rPr>
-          <w:rFonts w:ascii="Montserrat" w:hAnsi="Montserrat"/>
-        </w:rPr>
-        <w:t xml:space="preserve"> esquerda a opção “Gráficos”. Inicialmente você terá uma visão mais geral, para acessar o gráfico de um terreno, selecione o nome dele à direita.</w:t>
+      <w:r>
+        <w:rPr>
+          <w:rFonts w:ascii="Montserrat" w:hAnsi="Montserrat"/>
+        </w:rPr>
+        <w:t>a esquerda a opção “Gráficos”. Inicialmente você terá uma visão mais geral, para acessar o gráfico de um terreno, selecione o nome dele à direita.</w:t>
       </w:r>
     </w:p>
     <w:p>
       <w:pPr>
         <w:spacing w:line="259" w:lineRule="auto"/>
-        <w:jc w:val="left"/>
+        <w:jc w:val="center"/>
         <w:rPr>
           <w:rFonts w:ascii="Montserrat" w:hAnsi="Montserrat"/>
         </w:rPr>
@@ -2927,13 +2856,13 @@
         <mc:AlternateContent>
           <mc:Choice Requires="wps">
             <w:drawing>
-              <wp:anchor distT="0" distB="0" distL="114300" distR="114300" simplePos="0" relativeHeight="251664384" behindDoc="0" locked="0" layoutInCell="1" allowOverlap="1" wp14:anchorId="60A96EFE" wp14:editId="6F3FD31A">
+              <wp:anchor distT="0" distB="0" distL="114300" distR="114300" simplePos="0" relativeHeight="251664384" behindDoc="0" locked="0" layoutInCell="1" allowOverlap="1" wp14:anchorId="60A96EFE" wp14:editId="19DEAEF7">
                 <wp:simplePos x="0" y="0"/>
                 <wp:positionH relativeFrom="column">
-                  <wp:posOffset>292735</wp:posOffset>
+                  <wp:posOffset>536575</wp:posOffset>
                 </wp:positionH>
                 <wp:positionV relativeFrom="paragraph">
-                  <wp:posOffset>1391920</wp:posOffset>
+                  <wp:posOffset>858520</wp:posOffset>
                 </wp:positionV>
                 <wp:extent cx="981075" cy="295275"/>
                 <wp:effectExtent l="0" t="0" r="28575" b="28575"/>
@@ -2989,20 +2918,21 @@
           </mc:Choice>
           <mc:Fallback>
             <w:pict>
-              <v:rect w14:anchorId="26881F4B" id="Retângulo 18" o:spid="_x0000_s1026" style="position:absolute;margin-left:23.05pt;margin-top:109.6pt;width:77.25pt;height:23.25pt;z-index:251664384;visibility:visible;mso-wrap-style:square;mso-wrap-distance-left:9pt;mso-wrap-distance-top:0;mso-wrap-distance-right:9pt;mso-wrap-distance-bottom:0;mso-position-horizontal:absolute;mso-position-horizontal-relative:text;mso-position-vertical:absolute;mso-position-vertical-relative:text;v-text-anchor:middle" o:gfxdata="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" filled="f" strokecolor="red" strokeweight="1pt"/>
+              <v:rect w14:anchorId="6D28B368" id="Retângulo 18" o:spid="_x0000_s1026" style="position:absolute;margin-left:42.25pt;margin-top:67.6pt;width:77.25pt;height:23.25pt;z-index:251664384;visibility:visible;mso-wrap-style:square;mso-wrap-distance-left:9pt;mso-wrap-distance-top:0;mso-wrap-distance-right:9pt;mso-wrap-distance-bottom:0;mso-position-horizontal:absolute;mso-position-horizontal-relative:text;mso-position-vertical:absolute;mso-position-vertical-relative:text;v-text-anchor:middle" o:gfxdata="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" filled="f" strokecolor="red" strokeweight="1pt"/>
             </w:pict>
           </mc:Fallback>
         </mc:AlternateContent>
       </w:r>
       <w:r>
         <w:rPr>
-          <w:noProof/>
+          <w:rFonts w:cs="Arial"/>
+          <w:color w:val="000000"/>
         </w:rPr>
         <w:drawing>
-          <wp:inline distT="0" distB="0" distL="0" distR="0" wp14:anchorId="3FFB7F56" wp14:editId="0FE53CFC">
-            <wp:extent cx="6336030" cy="3564255"/>
-            <wp:effectExtent l="0" t="0" r="7620" b="0"/>
-            <wp:docPr id="14" name="Imagem 14"/>
+          <wp:inline distT="0" distB="0" distL="0" distR="0" wp14:anchorId="34AA8A73" wp14:editId="20F420EE">
+            <wp:extent cx="5760720" cy="2677795"/>
+            <wp:effectExtent l="0" t="0" r="0" b="8255"/>
+            <wp:docPr id="16" name="Imagem 16"/>
             <wp:cNvGraphicFramePr>
               <a:graphicFrameLocks xmlns:a="http://schemas.openxmlformats.org/drawingml/2006/main" noChangeAspect="1"/>
             </wp:cNvGraphicFramePr>
@@ -3013,7 +2943,7 @@
                     <pic:cNvPr id="1" name=""/>
                     <pic:cNvPicPr/>
                   </pic:nvPicPr>
-                  <pic:blipFill>
+                  <pic:blipFill rotWithShape="1">
                     <a:blip r:embed="rId43">
                       <a:extLst>
                         <a:ext uri="{BEBA8EAE-BF5A-486C-A8C5-ECC9F3942E4B}">
@@ -3027,18 +2957,25 @@
                         </a:ext>
                       </a:extLst>
                     </a:blip>
-                    <a:stretch>
-                      <a:fillRect/>
-                    </a:stretch>
+                    <a:srcRect t="13105"/>
+                    <a:stretch/>
                   </pic:blipFill>
-                  <pic:spPr>
+                  <pic:spPr bwMode="auto">
                     <a:xfrm>
                       <a:off x="0" y="0"/>
-                      <a:ext cx="6336030" cy="3564255"/>
+                      <a:ext cx="5760720" cy="2677795"/>
                     </a:xfrm>
                     <a:prstGeom prst="rect">
                       <a:avLst/>
                     </a:prstGeom>
+                    <a:ln>
+                      <a:noFill/>
+                    </a:ln>
+                    <a:extLst>
+                      <a:ext uri="{53640926-AAD7-44D8-BBD7-CCE9431645EC}">
+                        <a14:shadowObscured xmlns:a14="http://schemas.microsoft.com/office/drawing/2010/main"/>
+                      </a:ext>
+                    </a:extLst>
                   </pic:spPr>
                 </pic:pic>
               </a:graphicData>
@@ -3073,27 +3010,13 @@
         <w:rPr>
           <w:rFonts w:ascii="Montserrat" w:hAnsi="Montserrat"/>
         </w:rPr>
-        <w:t xml:space="preserve">Para ter uma visão ainda mais geral dos seus terrenos, acesse a opção “Mapa” no menu </w:t>
-      </w:r>
-      <w:proofErr w:type="spellStart"/>
-      <w:r>
-        <w:rPr>
-          <w:rFonts w:ascii="Montserrat" w:hAnsi="Montserrat"/>
-        </w:rPr>
-        <w:t>a</w:t>
-      </w:r>
-      <w:proofErr w:type="spellEnd"/>
-      <w:r>
-        <w:rPr>
-          <w:rFonts w:ascii="Montserrat" w:hAnsi="Montserrat"/>
-        </w:rPr>
-        <w:t xml:space="preserve"> esquerda.</w:t>
+        <w:t>Para ter uma visão ainda mais geral dos seus terrenos, acesse a opção “Mapa” no menu a esquerda.</w:t>
       </w:r>
     </w:p>
     <w:p>
       <w:pPr>
         <w:spacing w:line="259" w:lineRule="auto"/>
-        <w:jc w:val="left"/>
+        <w:jc w:val="center"/>
         <w:rPr>
           <w:rFonts w:ascii="Montserrat" w:hAnsi="Montserrat"/>
         </w:rPr>
@@ -3106,13 +3029,13 @@
         <mc:AlternateContent>
           <mc:Choice Requires="wps">
             <w:drawing>
-              <wp:anchor distT="0" distB="0" distL="114300" distR="114300" simplePos="0" relativeHeight="251676672" behindDoc="0" locked="0" layoutInCell="1" allowOverlap="1" wp14:anchorId="78EC0DDC" wp14:editId="2134DEA0">
+              <wp:anchor distT="0" distB="0" distL="114300" distR="114300" simplePos="0" relativeHeight="251676672" behindDoc="0" locked="0" layoutInCell="1" allowOverlap="1" wp14:anchorId="78EC0DDC" wp14:editId="6900D8FB">
                 <wp:simplePos x="0" y="0"/>
                 <wp:positionH relativeFrom="column">
-                  <wp:posOffset>178435</wp:posOffset>
+                  <wp:posOffset>384175</wp:posOffset>
                 </wp:positionH>
                 <wp:positionV relativeFrom="paragraph">
-                  <wp:posOffset>1755140</wp:posOffset>
+                  <wp:posOffset>1153160</wp:posOffset>
                 </wp:positionV>
                 <wp:extent cx="1285875" cy="333375"/>
                 <wp:effectExtent l="0" t="0" r="28575" b="28575"/>
@@ -3174,20 +3097,22 @@
           </mc:Choice>
           <mc:Fallback>
             <w:pict>
-              <v:rect w14:anchorId="3188C28D" id="Retângulo 33" o:spid="_x0000_s1026" style="position:absolute;margin-left:14.05pt;margin-top:138.2pt;width:101.25pt;height:26.25pt;z-index:251676672;visibility:visible;mso-wrap-style:square;mso-width-percent:0;mso-height-percent:0;mso-wrap-distance-left:9pt;mso-wrap-distance-top:0;mso-wrap-distance-right:9pt;mso-wrap-distance-bottom:0;mso-position-horizontal:absolute;mso-position-horizontal-relative:text;mso-position-vertical:absolute;mso-position-vertical-relative:text;mso-width-percent:0;mso-height-percent:0;mso-width-relative:margin;mso-height-relative:margin;v-text-anchor:middle" o:gfxdata="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" filled="f" strokecolor="red" strokeweight="1pt"/>
+              <v:rect w14:anchorId="17D7B340" id="Retângulo 33" o:spid="_x0000_s1026" style="position:absolute;margin-left:30.25pt;margin-top:90.8pt;width:101.25pt;height:26.25pt;z-index:251676672;visibility:visible;mso-wrap-style:square;mso-width-percent:0;mso-height-percent:0;mso-wrap-distance-left:9pt;mso-wrap-distance-top:0;mso-wrap-distance-right:9pt;mso-wrap-distance-bottom:0;mso-position-horizontal:absolute;mso-position-horizontal-relative:text;mso-position-vertical:absolute;mso-position-vertical-relative:text;mso-width-percent:0;mso-height-percent:0;mso-width-relative:margin;mso-height-relative:margin;v-text-anchor:middle" o:gfxdata="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" filled="f" strokecolor="red" strokeweight="1pt"/>
             </w:pict>
           </mc:Fallback>
         </mc:AlternateContent>
       </w:r>
       <w:r>
         <w:rPr>
+          <w:rFonts w:cs="Arial"/>
           <w:noProof/>
+          <w:color w:val="000000"/>
         </w:rPr>
         <w:drawing>
-          <wp:inline distT="0" distB="0" distL="0" distR="0" wp14:anchorId="55DDC103" wp14:editId="7ABD9A64">
-            <wp:extent cx="6336030" cy="3564255"/>
-            <wp:effectExtent l="0" t="0" r="7620" b="0"/>
-            <wp:docPr id="30" name="Imagem 30"/>
+          <wp:inline distT="0" distB="0" distL="0" distR="0" wp14:anchorId="21B599AF" wp14:editId="46A0630F">
+            <wp:extent cx="5760720" cy="2673350"/>
+            <wp:effectExtent l="0" t="0" r="0" b="0"/>
+            <wp:docPr id="29" name="Imagem 29"/>
             <wp:cNvGraphicFramePr>
               <a:graphicFrameLocks xmlns:a="http://schemas.openxmlformats.org/drawingml/2006/main" noChangeAspect="1"/>
             </wp:cNvGraphicFramePr>
@@ -3198,7 +3123,7 @@
                     <pic:cNvPr id="1" name=""/>
                     <pic:cNvPicPr/>
                   </pic:nvPicPr>
-                  <pic:blipFill>
+                  <pic:blipFill rotWithShape="1">
                     <a:blip r:embed="rId45">
                       <a:extLst>
                         <a:ext uri="{BEBA8EAE-BF5A-486C-A8C5-ECC9F3942E4B}">
@@ -3212,18 +3137,25 @@
                         </a:ext>
                       </a:extLst>
                     </a:blip>
-                    <a:stretch>
-                      <a:fillRect/>
-                    </a:stretch>
+                    <a:srcRect t="12909"/>
+                    <a:stretch/>
                   </pic:blipFill>
-                  <pic:spPr>
+                  <pic:spPr bwMode="auto">
                     <a:xfrm>
                       <a:off x="0" y="0"/>
-                      <a:ext cx="6336030" cy="3564255"/>
+                      <a:ext cx="5760720" cy="2673350"/>
                     </a:xfrm>
                     <a:prstGeom prst="rect">
                       <a:avLst/>
                     </a:prstGeom>
+                    <a:ln>
+                      <a:noFill/>
+                    </a:ln>
+                    <a:extLst>
+                      <a:ext uri="{53640926-AAD7-44D8-BBD7-CCE9431645EC}">
+                        <a14:shadowObscured xmlns:a14="http://schemas.microsoft.com/office/drawing/2010/main"/>
+                      </a:ext>
+                    </a:extLst>
                   </pic:spPr>
                 </pic:pic>
               </a:graphicData>
@@ -3258,27 +3190,35 @@
         <w:rPr>
           <w:rFonts w:ascii="Montserrat" w:hAnsi="Montserrat"/>
         </w:rPr>
-        <w:t xml:space="preserve">Para acessar os gráficos comparativos, acesse a opção “Gráficos Anuais” no menu </w:t>
-      </w:r>
-      <w:proofErr w:type="spellStart"/>
-      <w:r>
-        <w:rPr>
-          <w:rFonts w:ascii="Montserrat" w:hAnsi="Montserrat"/>
-        </w:rPr>
-        <w:t>a</w:t>
-      </w:r>
-      <w:proofErr w:type="spellEnd"/>
-      <w:r>
-        <w:rPr>
-          <w:rFonts w:ascii="Montserrat" w:hAnsi="Montserrat"/>
-        </w:rPr>
-        <w:t xml:space="preserve"> esquerda.</w:t>
+        <w:t>Para acessar os gráficos comparativos, acesse a opção “</w:t>
+      </w:r>
+      <w:r>
+        <w:rPr>
+          <w:rFonts w:ascii="Montserrat" w:hAnsi="Montserrat"/>
+        </w:rPr>
+        <w:t>Histórico</w:t>
+      </w:r>
+      <w:r>
+        <w:rPr>
+          <w:rFonts w:ascii="Montserrat" w:hAnsi="Montserrat"/>
+        </w:rPr>
+        <w:t>” no menu a esquerda.</w:t>
       </w:r>
     </w:p>
     <w:p>
       <w:pPr>
         <w:spacing w:line="259" w:lineRule="auto"/>
         <w:jc w:val="left"/>
+        <w:rPr>
+          <w:rFonts w:cs="Arial"/>
+          <w:color w:val="000000"/>
+        </w:rPr>
+      </w:pPr>
+    </w:p>
+    <w:p>
+      <w:pPr>
+        <w:spacing w:line="259" w:lineRule="auto"/>
+        <w:jc w:val="center"/>
         <w:rPr>
           <w:rFonts w:ascii="Montserrat" w:hAnsi="Montserrat"/>
         </w:rPr>
@@ -3290,13 +3230,13 @@
         <mc:AlternateContent>
           <mc:Choice Requires="wps">
             <w:drawing>
-              <wp:anchor distT="0" distB="0" distL="114300" distR="114300" simplePos="0" relativeHeight="251674624" behindDoc="0" locked="0" layoutInCell="1" allowOverlap="1" wp14:anchorId="4574E043" wp14:editId="5EEC4534">
+              <wp:anchor distT="0" distB="0" distL="114300" distR="114300" simplePos="0" relativeHeight="251674624" behindDoc="0" locked="0" layoutInCell="1" allowOverlap="1" wp14:anchorId="4574E043" wp14:editId="11BF3A2D">
                 <wp:simplePos x="0" y="0"/>
                 <wp:positionH relativeFrom="column">
-                  <wp:posOffset>159385</wp:posOffset>
+                  <wp:posOffset>387985</wp:posOffset>
                 </wp:positionH>
                 <wp:positionV relativeFrom="paragraph">
-                  <wp:posOffset>2103755</wp:posOffset>
+                  <wp:posOffset>1449070</wp:posOffset>
                 </wp:positionV>
                 <wp:extent cx="1285875" cy="333375"/>
                 <wp:effectExtent l="0" t="0" r="28575" b="28575"/>
@@ -3358,20 +3298,21 @@
           </mc:Choice>
           <mc:Fallback>
             <w:pict>
-              <v:rect w14:anchorId="5FB89F43" id="Retângulo 32" o:spid="_x0000_s1026" style="position:absolute;margin-left:12.55pt;margin-top:165.65pt;width:101.25pt;height:26.25pt;z-index:251674624;visibility:visible;mso-wrap-style:square;mso-width-percent:0;mso-height-percent:0;mso-wrap-distance-left:9pt;mso-wrap-distance-top:0;mso-wrap-distance-right:9pt;mso-wrap-distance-bottom:0;mso-position-horizontal:absolute;mso-position-horizontal-relative:text;mso-position-vertical:absolute;mso-position-vertical-relative:text;mso-width-percent:0;mso-height-percent:0;mso-width-relative:margin;mso-height-relative:margin;v-text-anchor:middle" o:gfxdata="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" filled="f" strokecolor="red" strokeweight="1pt"/>
+              <v:rect w14:anchorId="2DC40C26" id="Retângulo 32" o:spid="_x0000_s1026" style="position:absolute;margin-left:30.55pt;margin-top:114.1pt;width:101.25pt;height:26.25pt;z-index:251674624;visibility:visible;mso-wrap-style:square;mso-width-percent:0;mso-height-percent:0;mso-wrap-distance-left:9pt;mso-wrap-distance-top:0;mso-wrap-distance-right:9pt;mso-wrap-distance-bottom:0;mso-position-horizontal:absolute;mso-position-horizontal-relative:text;mso-position-vertical:absolute;mso-position-vertical-relative:text;mso-width-percent:0;mso-height-percent:0;mso-width-relative:margin;mso-height-relative:margin;v-text-anchor:middle" o:gfxdata="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" filled="f" strokecolor="red" strokeweight="1pt"/>
             </w:pict>
           </mc:Fallback>
         </mc:AlternateContent>
       </w:r>
       <w:r>
         <w:rPr>
-          <w:noProof/>
+          <w:rFonts w:cs="Arial"/>
+          <w:color w:val="000000"/>
         </w:rPr>
         <w:drawing>
-          <wp:inline distT="0" distB="0" distL="0" distR="0" wp14:anchorId="538DE05C" wp14:editId="2D2A42AC">
-            <wp:extent cx="6336030" cy="3564255"/>
-            <wp:effectExtent l="0" t="0" r="7620" b="0"/>
-            <wp:docPr id="31" name="Imagem 31"/>
+          <wp:inline distT="0" distB="0" distL="0" distR="0" wp14:anchorId="7F0EBA0F" wp14:editId="106B790E">
+            <wp:extent cx="5760720" cy="2647950"/>
+            <wp:effectExtent l="0" t="0" r="0" b="0"/>
+            <wp:docPr id="34" name="Imagem 34"/>
             <wp:cNvGraphicFramePr>
               <a:graphicFrameLocks xmlns:a="http://schemas.openxmlformats.org/drawingml/2006/main" noChangeAspect="1"/>
             </wp:cNvGraphicFramePr>
@@ -3382,7 +3323,7 @@
                     <pic:cNvPr id="1" name=""/>
                     <pic:cNvPicPr/>
                   </pic:nvPicPr>
-                  <pic:blipFill>
+                  <pic:blipFill rotWithShape="1">
                     <a:blip r:embed="rId47">
                       <a:extLst>
                         <a:ext uri="{BEBA8EAE-BF5A-486C-A8C5-ECC9F3942E4B}">
@@ -3396,18 +3337,25 @@
                         </a:ext>
                       </a:extLst>
                     </a:blip>
-                    <a:stretch>
-                      <a:fillRect/>
-                    </a:stretch>
+                    <a:srcRect t="12798"/>
+                    <a:stretch/>
                   </pic:blipFill>
-                  <pic:spPr>
+                  <pic:spPr bwMode="auto">
                     <a:xfrm>
                       <a:off x="0" y="0"/>
-                      <a:ext cx="6336030" cy="3564255"/>
+                      <a:ext cx="5760720" cy="2647950"/>
                     </a:xfrm>
                     <a:prstGeom prst="rect">
                       <a:avLst/>
                     </a:prstGeom>
+                    <a:ln>
+                      <a:noFill/>
+                    </a:ln>
+                    <a:extLst>
+                      <a:ext uri="{53640926-AAD7-44D8-BBD7-CCE9431645EC}">
+                        <a14:shadowObscured xmlns:a14="http://schemas.microsoft.com/office/drawing/2010/main"/>
+                      </a:ext>
+                    </a:extLst>
                   </pic:spPr>
                 </pic:pic>
               </a:graphicData>
@@ -3415,15 +3363,6 @@
           </wp:inline>
         </w:drawing>
       </w:r>
-    </w:p>
-    <w:p>
-      <w:pPr>
-        <w:spacing w:line="259" w:lineRule="auto"/>
-        <w:jc w:val="left"/>
-        <w:rPr>
-          <w:rFonts w:ascii="Montserrat" w:hAnsi="Montserrat"/>
-        </w:rPr>
-      </w:pPr>
     </w:p>
     <w:p>
       <w:pPr>
@@ -3472,7 +3411,7 @@
     <w:p>
       <w:pPr>
         <w:spacing w:line="259" w:lineRule="auto"/>
-        <w:jc w:val="left"/>
+        <w:jc w:val="center"/>
         <w:rPr>
           <w:rFonts w:ascii="Montserrat" w:hAnsi="Montserrat"/>
         </w:rPr>
@@ -3481,17 +3420,16 @@
         <w:rPr>
           <w:noProof/>
         </w:rPr>
-        <w:lastRenderedPageBreak/>
         <mc:AlternateContent>
           <mc:Choice Requires="wps">
             <w:drawing>
-              <wp:anchor distT="0" distB="0" distL="114300" distR="114300" simplePos="0" relativeHeight="251668480" behindDoc="0" locked="0" layoutInCell="1" allowOverlap="1" wp14:anchorId="682CCDA7" wp14:editId="1C2E203D">
+              <wp:anchor distT="0" distB="0" distL="114300" distR="114300" simplePos="0" relativeHeight="251668480" behindDoc="0" locked="0" layoutInCell="1" allowOverlap="1" wp14:anchorId="682CCDA7" wp14:editId="6FB401A3">
                 <wp:simplePos x="0" y="0"/>
                 <wp:positionH relativeFrom="column">
-                  <wp:posOffset>149860</wp:posOffset>
+                  <wp:posOffset>408940</wp:posOffset>
                 </wp:positionH>
                 <wp:positionV relativeFrom="paragraph">
-                  <wp:posOffset>2507615</wp:posOffset>
+                  <wp:posOffset>1729740</wp:posOffset>
                 </wp:positionV>
                 <wp:extent cx="1285875" cy="333375"/>
                 <wp:effectExtent l="0" t="0" r="28575" b="28575"/>
@@ -3553,7 +3491,7 @@
           </mc:Choice>
           <mc:Fallback>
             <w:pict>
-              <v:rect w14:anchorId="18E404FC" id="Retângulo 24" o:spid="_x0000_s1026" style="position:absolute;margin-left:11.8pt;margin-top:197.45pt;width:101.25pt;height:26.25pt;z-index:251668480;visibility:visible;mso-wrap-style:square;mso-width-percent:0;mso-height-percent:0;mso-wrap-distance-left:9pt;mso-wrap-distance-top:0;mso-wrap-distance-right:9pt;mso-wrap-distance-bottom:0;mso-position-horizontal:absolute;mso-position-horizontal-relative:text;mso-position-vertical:absolute;mso-position-vertical-relative:text;mso-width-percent:0;mso-height-percent:0;mso-width-relative:margin;mso-height-relative:margin;v-text-anchor:middle" o:gfxdata="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" filled="f" strokecolor="red" strokeweight="1pt"/>
+              <v:rect w14:anchorId="06AF0D8F" id="Retângulo 24" o:spid="_x0000_s1026" style="position:absolute;margin-left:32.2pt;margin-top:136.2pt;width:101.25pt;height:26.25pt;z-index:251668480;visibility:visible;mso-wrap-style:square;mso-width-percent:0;mso-height-percent:0;mso-wrap-distance-left:9pt;mso-wrap-distance-top:0;mso-wrap-distance-right:9pt;mso-wrap-distance-bottom:0;mso-position-horizontal:absolute;mso-position-horizontal-relative:text;mso-position-vertical:absolute;mso-position-vertical-relative:text;mso-width-percent:0;mso-height-percent:0;mso-width-relative:margin;mso-height-relative:margin;v-text-anchor:middle" o:gfxdata="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" filled="f" strokecolor="red" strokeweight="1pt"/>
             </w:pict>
           </mc:Fallback>
         </mc:AlternateContent>
@@ -3565,13 +3503,13 @@
         <mc:AlternateContent>
           <mc:Choice Requires="wps">
             <w:drawing>
-              <wp:anchor distT="0" distB="0" distL="114300" distR="114300" simplePos="0" relativeHeight="251666432" behindDoc="0" locked="0" layoutInCell="1" allowOverlap="1" wp14:anchorId="4BFE40A7" wp14:editId="10F741C5">
+              <wp:anchor distT="0" distB="0" distL="114300" distR="114300" simplePos="0" relativeHeight="251666432" behindDoc="0" locked="0" layoutInCell="1" allowOverlap="1" wp14:anchorId="4BFE40A7" wp14:editId="3A58E2B8">
                 <wp:simplePos x="0" y="0"/>
                 <wp:positionH relativeFrom="margin">
-                  <wp:posOffset>5217160</wp:posOffset>
+                  <wp:posOffset>4973320</wp:posOffset>
                 </wp:positionH>
                 <wp:positionV relativeFrom="paragraph">
-                  <wp:posOffset>202565</wp:posOffset>
+                  <wp:posOffset>148590</wp:posOffset>
                 </wp:positionV>
                 <wp:extent cx="971550" cy="333375"/>
                 <wp:effectExtent l="0" t="0" r="19050" b="28575"/>
@@ -3633,7 +3571,7 @@
           </mc:Choice>
           <mc:Fallback>
             <w:pict>
-              <v:rect w14:anchorId="4EAA05FB" id="Retângulo 22" o:spid="_x0000_s1026" style="position:absolute;margin-left:410.8pt;margin-top:15.95pt;width:76.5pt;height:26.25pt;z-index:251666432;visibility:visible;mso-wrap-style:square;mso-width-percent:0;mso-height-percent:0;mso-wrap-distance-left:9pt;mso-wrap-distance-top:0;mso-wrap-distance-right:9pt;mso-wrap-distance-bottom:0;mso-position-horizontal:absolute;mso-position-horizontal-relative:margin;mso-position-vertical:absolute;mso-position-vertical-relative:text;mso-width-percent:0;mso-height-percent:0;mso-width-relative:margin;mso-height-relative:margin;v-text-anchor:middle" o:gfxdata="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" filled="f" strokecolor="red" strokeweight="1pt">
+              <v:rect w14:anchorId="3E8F13E2" id="Retângulo 22" o:spid="_x0000_s1026" style="position:absolute;margin-left:391.6pt;margin-top:11.7pt;width:76.5pt;height:26.25pt;z-index:251666432;visibility:visible;mso-wrap-style:square;mso-width-percent:0;mso-height-percent:0;mso-wrap-distance-left:9pt;mso-wrap-distance-top:0;mso-wrap-distance-right:9pt;mso-wrap-distance-bottom:0;mso-position-horizontal:absolute;mso-position-horizontal-relative:margin;mso-position-vertical:absolute;mso-position-vertical-relative:text;mso-width-percent:0;mso-height-percent:0;mso-width-relative:margin;mso-height-relative:margin;v-text-anchor:middle" o:gfxdata="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" filled="f" strokecolor="red" strokeweight="1pt">
                 <w10:wrap anchorx="margin"/>
               </v:rect>
             </w:pict>
@@ -3642,13 +3580,14 @@
       </w:r>
       <w:r>
         <w:rPr>
-          <w:noProof/>
+          <w:rFonts w:cs="Arial"/>
+          <w:color w:val="000000"/>
         </w:rPr>
         <w:drawing>
-          <wp:inline distT="0" distB="0" distL="0" distR="0" wp14:anchorId="256FF810" wp14:editId="4EC51C13">
-            <wp:extent cx="6336030" cy="3564255"/>
-            <wp:effectExtent l="0" t="0" r="7620" b="0"/>
-            <wp:docPr id="23" name="Imagem 23"/>
+          <wp:inline distT="0" distB="0" distL="0" distR="0" wp14:anchorId="44014066" wp14:editId="0AA09EB4">
+            <wp:extent cx="5760720" cy="2667000"/>
+            <wp:effectExtent l="0" t="0" r="0" b="0"/>
+            <wp:docPr id="35" name="Imagem 35"/>
             <wp:cNvGraphicFramePr>
               <a:graphicFrameLocks xmlns:a="http://schemas.openxmlformats.org/drawingml/2006/main" noChangeAspect="1"/>
             </wp:cNvGraphicFramePr>
@@ -3659,7 +3598,7 @@
                     <pic:cNvPr id="1" name=""/>
                     <pic:cNvPicPr/>
                   </pic:nvPicPr>
-                  <pic:blipFill>
+                  <pic:blipFill rotWithShape="1">
                     <a:blip r:embed="rId49">
                       <a:extLst>
                         <a:ext uri="{BEBA8EAE-BF5A-486C-A8C5-ECC9F3942E4B}">
@@ -3673,18 +3612,25 @@
                         </a:ext>
                       </a:extLst>
                     </a:blip>
-                    <a:stretch>
-                      <a:fillRect/>
-                    </a:stretch>
+                    <a:srcRect t="13366"/>
+                    <a:stretch/>
                   </pic:blipFill>
-                  <pic:spPr>
+                  <pic:spPr bwMode="auto">
                     <a:xfrm>
                       <a:off x="0" y="0"/>
-                      <a:ext cx="6336030" cy="3564255"/>
+                      <a:ext cx="5760720" cy="2667000"/>
                     </a:xfrm>
                     <a:prstGeom prst="rect">
                       <a:avLst/>
                     </a:prstGeom>
+                    <a:ln>
+                      <a:noFill/>
+                    </a:ln>
+                    <a:extLst>
+                      <a:ext uri="{53640926-AAD7-44D8-BBD7-CCE9431645EC}">
+                        <a14:shadowObscured xmlns:a14="http://schemas.microsoft.com/office/drawing/2010/main"/>
+                      </a:ext>
+                    </a:extLst>
                   </pic:spPr>
                 </pic:pic>
               </a:graphicData>
@@ -3721,7 +3667,7 @@
     <w:p>
       <w:pPr>
         <w:spacing w:line="259" w:lineRule="auto"/>
-        <w:jc w:val="left"/>
+        <w:jc w:val="center"/>
         <w:rPr>
           <w:rFonts w:ascii="Montserrat" w:hAnsi="Montserrat"/>
         </w:rPr>
@@ -3733,13 +3679,13 @@
         <mc:AlternateContent>
           <mc:Choice Requires="wps">
             <w:drawing>
-              <wp:anchor distT="0" distB="0" distL="114300" distR="114300" simplePos="0" relativeHeight="251670528" behindDoc="0" locked="0" layoutInCell="1" allowOverlap="1" wp14:anchorId="3F527B45" wp14:editId="00AC882F">
+              <wp:anchor distT="0" distB="0" distL="114300" distR="114300" simplePos="0" relativeHeight="251670528" behindDoc="0" locked="0" layoutInCell="1" allowOverlap="1" wp14:anchorId="3F527B45" wp14:editId="6A6FFF14">
                 <wp:simplePos x="0" y="0"/>
                 <wp:positionH relativeFrom="margin">
-                  <wp:posOffset>5188585</wp:posOffset>
+                  <wp:posOffset>4533265</wp:posOffset>
                 </wp:positionH>
                 <wp:positionV relativeFrom="paragraph">
-                  <wp:posOffset>2919095</wp:posOffset>
+                  <wp:posOffset>2141855</wp:posOffset>
                 </wp:positionV>
                 <wp:extent cx="971550" cy="333375"/>
                 <wp:effectExtent l="0" t="0" r="19050" b="28575"/>
@@ -3801,7 +3747,7 @@
           </mc:Choice>
           <mc:Fallback>
             <w:pict>
-              <v:rect w14:anchorId="13118C64" id="Retângulo 26" o:spid="_x0000_s1026" style="position:absolute;margin-left:408.55pt;margin-top:229.85pt;width:76.5pt;height:26.25pt;z-index:251670528;visibility:visible;mso-wrap-style:square;mso-width-percent:0;mso-height-percent:0;mso-wrap-distance-left:9pt;mso-wrap-distance-top:0;mso-wrap-distance-right:9pt;mso-wrap-distance-bottom:0;mso-position-horizontal:absolute;mso-position-horizontal-relative:margin;mso-position-vertical:absolute;mso-position-vertical-relative:text;mso-width-percent:0;mso-height-percent:0;mso-width-relative:margin;mso-height-relative:margin;v-text-anchor:middle" o:gfxdata="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" filled="f" strokecolor="red" strokeweight="1pt">
+              <v:rect w14:anchorId="4C1DFD3D" id="Retângulo 26" o:spid="_x0000_s1026" style="position:absolute;margin-left:356.95pt;margin-top:168.65pt;width:76.5pt;height:26.25pt;z-index:251670528;visibility:visible;mso-wrap-style:square;mso-width-percent:0;mso-height-percent:0;mso-wrap-distance-left:9pt;mso-wrap-distance-top:0;mso-wrap-distance-right:9pt;mso-wrap-distance-bottom:0;mso-position-horizontal:absolute;mso-position-horizontal-relative:margin;mso-position-vertical:absolute;mso-position-vertical-relative:text;mso-width-percent:0;mso-height-percent:0;mso-width-relative:margin;mso-height-relative:margin;v-text-anchor:middle" o:gfxdata="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" filled="f" strokecolor="red" strokeweight="1pt">
                 <w10:wrap anchorx="margin"/>
               </v:rect>
             </w:pict>
@@ -3810,13 +3756,15 @@
       </w:r>
       <w:r>
         <w:rPr>
+          <w:rFonts w:cs="Arial"/>
           <w:noProof/>
+          <w:color w:val="000000"/>
         </w:rPr>
         <w:drawing>
-          <wp:inline distT="0" distB="0" distL="0" distR="0" wp14:anchorId="3AE736E0" wp14:editId="6405DD9B">
-            <wp:extent cx="6336030" cy="3564255"/>
+          <wp:inline distT="0" distB="0" distL="0" distR="0" wp14:anchorId="42340201" wp14:editId="7AAF190C">
+            <wp:extent cx="5745480" cy="3147060"/>
             <wp:effectExtent l="0" t="0" r="7620" b="0"/>
-            <wp:docPr id="25" name="Imagem 25"/>
+            <wp:docPr id="14" name="Imagem 14"/>
             <wp:cNvGraphicFramePr>
               <a:graphicFrameLocks xmlns:a="http://schemas.openxmlformats.org/drawingml/2006/main" noChangeAspect="1"/>
             </wp:cNvGraphicFramePr>
@@ -3824,11 +3772,13 @@
               <a:graphicData uri="http://schemas.openxmlformats.org/drawingml/2006/picture">
                 <pic:pic xmlns:pic="http://schemas.openxmlformats.org/drawingml/2006/picture">
                   <pic:nvPicPr>
-                    <pic:cNvPr id="1" name=""/>
-                    <pic:cNvPicPr/>
+                    <pic:cNvPr id="0" name="Picture 8"/>
+                    <pic:cNvPicPr>
+                      <a:picLocks noChangeAspect="1" noChangeArrowheads="1"/>
+                    </pic:cNvPicPr>
                   </pic:nvPicPr>
-                  <pic:blipFill>
-                    <a:blip r:embed="rId51">
+                  <pic:blipFill rotWithShape="1">
+                    <a:blip r:embed="rId51" cstate="print">
                       <a:extLst>
                         <a:ext uri="{BEBA8EAE-BF5A-486C-A8C5-ECC9F3942E4B}">
                           <a14:imgProps xmlns:a14="http://schemas.microsoft.com/office/drawing/2010/main">
@@ -3839,20 +3789,31 @@
                             </a14:imgLayer>
                           </a14:imgProps>
                         </a:ext>
+                        <a:ext uri="{28A0092B-C50C-407E-A947-70E740481C1C}">
+                          <a14:useLocalDpi xmlns:a14="http://schemas.microsoft.com/office/drawing/2010/main" val="0"/>
+                        </a:ext>
                       </a:extLst>
                     </a:blip>
-                    <a:stretch>
-                      <a:fillRect/>
-                    </a:stretch>
+                    <a:srcRect t="9430"/>
+                    <a:stretch/>
                   </pic:blipFill>
-                  <pic:spPr>
+                  <pic:spPr bwMode="auto">
                     <a:xfrm>
                       <a:off x="0" y="0"/>
-                      <a:ext cx="6336030" cy="3564255"/>
+                      <a:ext cx="5745480" cy="3147060"/>
                     </a:xfrm>
                     <a:prstGeom prst="rect">
                       <a:avLst/>
                     </a:prstGeom>
+                    <a:noFill/>
+                    <a:ln>
+                      <a:noFill/>
+                    </a:ln>
+                    <a:extLst>
+                      <a:ext uri="{53640926-AAD7-44D8-BBD7-CCE9431645EC}">
+                        <a14:shadowObscured xmlns:a14="http://schemas.microsoft.com/office/drawing/2010/main"/>
+                      </a:ext>
+                    </a:extLst>
                   </pic:spPr>
                 </pic:pic>
               </a:graphicData>
@@ -3887,27 +3848,13 @@
         <w:rPr>
           <w:rFonts w:ascii="Montserrat" w:hAnsi="Montserrat"/>
         </w:rPr>
-        <w:t xml:space="preserve">Para solicitar alguma assistência técnica, novos sensores, ou marcar reuniões, acesse o “Fale Conosco” no menu </w:t>
-      </w:r>
-      <w:proofErr w:type="spellStart"/>
-      <w:r>
-        <w:rPr>
-          <w:rFonts w:ascii="Montserrat" w:hAnsi="Montserrat"/>
-        </w:rPr>
-        <w:t>a</w:t>
-      </w:r>
-      <w:proofErr w:type="spellEnd"/>
-      <w:r>
-        <w:rPr>
-          <w:rFonts w:ascii="Montserrat" w:hAnsi="Montserrat"/>
-        </w:rPr>
-        <w:t xml:space="preserve"> esquerda.</w:t>
+        <w:t>Para solicitar alguma assistência técnica, novos sensores, ou marcar reuniões, acesse o “Fale Conosco” no menu a esquerda.</w:t>
       </w:r>
     </w:p>
     <w:p>
       <w:pPr>
         <w:spacing w:line="259" w:lineRule="auto"/>
-        <w:jc w:val="left"/>
+        <w:jc w:val="center"/>
         <w:rPr>
           <w:rFonts w:ascii="Montserrat" w:hAnsi="Montserrat"/>
         </w:rPr>
@@ -3916,17 +3863,16 @@
         <w:rPr>
           <w:noProof/>
         </w:rPr>
-        <w:lastRenderedPageBreak/>
         <mc:AlternateContent>
           <mc:Choice Requires="wps">
             <w:drawing>
-              <wp:anchor distT="0" distB="0" distL="114300" distR="114300" simplePos="0" relativeHeight="251672576" behindDoc="0" locked="0" layoutInCell="1" allowOverlap="1" wp14:anchorId="4B217CAE" wp14:editId="5D6D8415">
+              <wp:anchor distT="0" distB="0" distL="114300" distR="114300" simplePos="0" relativeHeight="251672576" behindDoc="0" locked="0" layoutInCell="1" allowOverlap="1" wp14:anchorId="4B217CAE" wp14:editId="3306F928">
                 <wp:simplePos x="0" y="0"/>
                 <wp:positionH relativeFrom="margin">
-                  <wp:posOffset>302260</wp:posOffset>
+                  <wp:posOffset>500380</wp:posOffset>
                 </wp:positionH>
                 <wp:positionV relativeFrom="paragraph">
-                  <wp:posOffset>2869565</wp:posOffset>
+                  <wp:posOffset>2038350</wp:posOffset>
                 </wp:positionV>
                 <wp:extent cx="971550" cy="333375"/>
                 <wp:effectExtent l="0" t="0" r="19050" b="28575"/>
@@ -3988,7 +3934,7 @@
           </mc:Choice>
           <mc:Fallback>
             <w:pict>
-              <v:rect w14:anchorId="1F6AF174" id="Retângulo 28" o:spid="_x0000_s1026" style="position:absolute;margin-left:23.8pt;margin-top:225.95pt;width:76.5pt;height:26.25pt;z-index:251672576;visibility:visible;mso-wrap-style:square;mso-width-percent:0;mso-height-percent:0;mso-wrap-distance-left:9pt;mso-wrap-distance-top:0;mso-wrap-distance-right:9pt;mso-wrap-distance-bottom:0;mso-position-horizontal:absolute;mso-position-horizontal-relative:margin;mso-position-vertical:absolute;mso-position-vertical-relative:text;mso-width-percent:0;mso-height-percent:0;mso-width-relative:margin;mso-height-relative:margin;v-text-anchor:middle" o:gfxdata="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" filled="f" strokecolor="red" strokeweight="1pt">
+              <v:rect w14:anchorId="459F71CD" id="Retângulo 28" o:spid="_x0000_s1026" style="position:absolute;margin-left:39.4pt;margin-top:160.5pt;width:76.5pt;height:26.25pt;z-index:251672576;visibility:visible;mso-wrap-style:square;mso-width-percent:0;mso-height-percent:0;mso-wrap-distance-left:9pt;mso-wrap-distance-top:0;mso-wrap-distance-right:9pt;mso-wrap-distance-bottom:0;mso-position-horizontal:absolute;mso-position-horizontal-relative:margin;mso-position-vertical:absolute;mso-position-vertical-relative:text;mso-width-percent:0;mso-height-percent:0;mso-width-relative:margin;mso-height-relative:margin;v-text-anchor:middle" o:gfxdata="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" filled="f" strokecolor="red" strokeweight="1pt">
                 <w10:wrap anchorx="margin"/>
               </v:rect>
             </w:pict>
@@ -3996,14 +3942,11 @@
         </mc:AlternateContent>
       </w:r>
       <w:r>
-        <w:rPr>
-          <w:noProof/>
-        </w:rPr>
         <w:drawing>
-          <wp:inline distT="0" distB="0" distL="0" distR="0" wp14:anchorId="3FCDDD3A" wp14:editId="11E4F1E2">
-            <wp:extent cx="6336030" cy="3564255"/>
-            <wp:effectExtent l="0" t="0" r="7620" b="0"/>
-            <wp:docPr id="27" name="Imagem 27"/>
+          <wp:inline distT="0" distB="0" distL="0" distR="0" wp14:anchorId="3E8F04CD" wp14:editId="5A416B5A">
+            <wp:extent cx="5760720" cy="2660015"/>
+            <wp:effectExtent l="0" t="0" r="0" b="6985"/>
+            <wp:docPr id="36" name="Imagem 36"/>
             <wp:cNvGraphicFramePr>
               <a:graphicFrameLocks xmlns:a="http://schemas.openxmlformats.org/drawingml/2006/main" noChangeAspect="1"/>
             </wp:cNvGraphicFramePr>
@@ -4014,7 +3957,7 @@
                     <pic:cNvPr id="1" name=""/>
                     <pic:cNvPicPr/>
                   </pic:nvPicPr>
-                  <pic:blipFill>
+                  <pic:blipFill rotWithShape="1">
                     <a:blip r:embed="rId53">
                       <a:extLst>
                         <a:ext uri="{BEBA8EAE-BF5A-486C-A8C5-ECC9F3942E4B}">
@@ -4028,18 +3971,25 @@
                         </a:ext>
                       </a:extLst>
                     </a:blip>
-                    <a:stretch>
-                      <a:fillRect/>
-                    </a:stretch>
+                    <a:srcRect t="13397"/>
+                    <a:stretch/>
                   </pic:blipFill>
-                  <pic:spPr>
+                  <pic:spPr bwMode="auto">
                     <a:xfrm>
                       <a:off x="0" y="0"/>
-                      <a:ext cx="6336030" cy="3564255"/>
+                      <a:ext cx="5760720" cy="2660015"/>
                     </a:xfrm>
                     <a:prstGeom prst="rect">
                       <a:avLst/>
                     </a:prstGeom>
+                    <a:ln>
+                      <a:noFill/>
+                    </a:ln>
+                    <a:extLst>
+                      <a:ext uri="{53640926-AAD7-44D8-BBD7-CCE9431645EC}">
+                        <a14:shadowObscured xmlns:a14="http://schemas.microsoft.com/office/drawing/2010/main"/>
+                      </a:ext>
+                    </a:extLst>
                   </pic:spPr>
                 </pic:pic>
               </a:graphicData>
@@ -5730,12 +5680,6 @@
 </file>
 
 <file path=customXml/item1.xml><?xml version="1.0" encoding="utf-8"?>
-<p:properties xmlns:p="http://schemas.microsoft.com/office/2006/metadata/properties" xmlns:xsi="http://www.w3.org/2001/XMLSchema-instance" xmlns:pc="http://schemas.microsoft.com/office/infopath/2007/PartnerControls">
-  <documentManagement/>
-</p:properties>
-</file>
-
-<file path=customXml/item2.xml><?xml version="1.0" encoding="utf-8"?>
 <?mso-contentType ?>
 <FormTemplates xmlns="http://schemas.microsoft.com/sharepoint/v3/contenttype/forms">
   <Display>DocumentLibraryForm</Display>
@@ -5744,7 +5688,7 @@
 </FormTemplates>
 </file>
 
-<file path=customXml/item3.xml><?xml version="1.0" encoding="utf-8"?>
+<file path=customXml/item2.xml><?xml version="1.0" encoding="utf-8"?>
 <ct:contentTypeSchema xmlns:ct="http://schemas.microsoft.com/office/2006/metadata/contentType" xmlns:ma="http://schemas.microsoft.com/office/2006/metadata/properties/metaAttributes" ct:_="" ma:_="" ma:contentTypeName="Document" ma:contentTypeID="0x010100B150CD33C169814D9686785062DAD263" ma:contentTypeVersion="11" ma:contentTypeDescription="Create a new document." ma:contentTypeScope="" ma:versionID="d2712064f7035848a1635421a34af54d">
   <xsd:schema xmlns:xsd="http://www.w3.org/2001/XMLSchema" xmlns:xs="http://www.w3.org/2001/XMLSchema" xmlns:p="http://schemas.microsoft.com/office/2006/metadata/properties" xmlns:ns3="eab70ac0-e956-4024-b118-355d418b3177" xmlns:ns4="38d33cb1-a6bb-47e4-aadf-cfc041c85608" targetNamespace="http://schemas.microsoft.com/office/2006/metadata/properties" ma:root="true" ma:fieldsID="d1c7a8f7826aa0aaa58518d3ae13fb6a" ns3:_="" ns4:_="">
     <xsd:import namespace="eab70ac0-e956-4024-b118-355d418b3177"/>
@@ -5955,16 +5899,13 @@
 </ct:contentTypeSchema>
 </file>
 
-<file path=customXml/itemProps1.xml><?xml version="1.0" encoding="utf-8"?>
-<ds:datastoreItem xmlns:ds="http://schemas.openxmlformats.org/officeDocument/2006/customXml" ds:itemID="{03940BAE-CD28-4F4A-8507-049A03CF27A9}">
-  <ds:schemaRefs>
-    <ds:schemaRef ds:uri="http://schemas.microsoft.com/office/2006/metadata/properties"/>
-    <ds:schemaRef ds:uri="http://schemas.microsoft.com/office/infopath/2007/PartnerControls"/>
-  </ds:schemaRefs>
-</ds:datastoreItem>
+<file path=customXml/item3.xml><?xml version="1.0" encoding="utf-8"?>
+<p:properties xmlns:p="http://schemas.microsoft.com/office/2006/metadata/properties" xmlns:xsi="http://www.w3.org/2001/XMLSchema-instance" xmlns:pc="http://schemas.microsoft.com/office/infopath/2007/PartnerControls">
+  <documentManagement/>
+</p:properties>
 </file>
 
-<file path=customXml/itemProps2.xml><?xml version="1.0" encoding="utf-8"?>
+<file path=customXml/itemProps1.xml><?xml version="1.0" encoding="utf-8"?>
 <ds:datastoreItem xmlns:ds="http://schemas.openxmlformats.org/officeDocument/2006/customXml" ds:itemID="{FBFBB950-CA0B-4B9C-9336-5027591D4029}">
   <ds:schemaRefs>
     <ds:schemaRef ds:uri="http://schemas.microsoft.com/sharepoint/v3/contenttype/forms"/>
@@ -5972,7 +5913,7 @@
 </ds:datastoreItem>
 </file>
 
-<file path=customXml/itemProps3.xml><?xml version="1.0" encoding="utf-8"?>
+<file path=customXml/itemProps2.xml><?xml version="1.0" encoding="utf-8"?>
 <ds:datastoreItem xmlns:ds="http://schemas.openxmlformats.org/officeDocument/2006/customXml" ds:itemID="{774D3C63-223C-43A4-82A6-39A98A565F22}">
   <ds:schemaRefs>
     <ds:schemaRef ds:uri="http://schemas.microsoft.com/office/2006/metadata/contentType"/>
@@ -5989,4 +5930,13 @@
     <ds:schemaRef ds:uri="http://schemas.microsoft.com/internal/obd"/>
   </ds:schemaRefs>
 </ds:datastoreItem>
+</file>
+
+<file path=customXml/itemProps3.xml><?xml version="1.0" encoding="utf-8"?>
+<ds:datastoreItem xmlns:ds="http://schemas.openxmlformats.org/officeDocument/2006/customXml" ds:itemID="{03940BAE-CD28-4F4A-8507-049A03CF27A9}">
+  <ds:schemaRefs>
+    <ds:schemaRef ds:uri="http://schemas.microsoft.com/office/2006/metadata/properties"/>
+    <ds:schemaRef ds:uri="http://schemas.microsoft.com/office/infopath/2007/PartnerControls"/>
+  </ds:schemaRefs>
+</ds:datastoreItem>
 </file>
</xml_diff>